<commit_message>
*Cập nhật: file report.docx
</commit_message>
<xml_diff>
--- a/report/report.docx
+++ b/report/report.docx
@@ -2128,7 +2128,7 @@
         </w:rPr>
         <w:fldChar w:fldCharType="separate"/>
       </w:r>
-      <w:hyperlink w:anchor="_Toc160813662" w:history="1">
+      <w:hyperlink w:anchor="_Toc160813914" w:history="1">
         <w:r>
           <w:rPr>
             <w:rStyle w:val="Hyperlink"/>
@@ -2155,7 +2155,7 @@
             <w:noProof/>
             <w:webHidden/>
           </w:rPr>
-          <w:instrText xml:space="preserve"> PAGEREF _Toc160813662 \h </w:instrText>
+          <w:instrText xml:space="preserve"> PAGEREF _Toc160813914 \h </w:instrText>
         </w:r>
         <w:r>
           <w:rPr>
@@ -2199,7 +2199,7 @@
           <w14:ligatures w14:val="standardContextual"/>
         </w:rPr>
       </w:pPr>
-      <w:hyperlink w:anchor="_Toc160813663" w:history="1">
+      <w:hyperlink w:anchor="_Toc160813915" w:history="1">
         <w:r>
           <w:rPr>
             <w:rStyle w:val="Hyperlink"/>
@@ -2226,7 +2226,7 @@
             <w:noProof/>
             <w:webHidden/>
           </w:rPr>
-          <w:instrText xml:space="preserve"> PAGEREF _Toc160813663 \h </w:instrText>
+          <w:instrText xml:space="preserve"> PAGEREF _Toc160813915 \h </w:instrText>
         </w:r>
         <w:r>
           <w:rPr>
@@ -2270,7 +2270,7 @@
           <w14:ligatures w14:val="standardContextual"/>
         </w:rPr>
       </w:pPr>
-      <w:hyperlink w:anchor="_Toc160813664" w:history="1">
+      <w:hyperlink w:anchor="_Toc160813916" w:history="1">
         <w:r>
           <w:rPr>
             <w:rStyle w:val="Hyperlink"/>
@@ -2297,7 +2297,7 @@
             <w:noProof/>
             <w:webHidden/>
           </w:rPr>
-          <w:instrText xml:space="preserve"> PAGEREF _Toc160813664 \h </w:instrText>
+          <w:instrText xml:space="preserve"> PAGEREF _Toc160813916 \h </w:instrText>
         </w:r>
         <w:r>
           <w:rPr>
@@ -2341,7 +2341,7 @@
           <w14:ligatures w14:val="standardContextual"/>
         </w:rPr>
       </w:pPr>
-      <w:hyperlink w:anchor="_Toc160813665" w:history="1">
+      <w:hyperlink w:anchor="_Toc160813917" w:history="1">
         <w:r>
           <w:rPr>
             <w:rStyle w:val="Hyperlink"/>
@@ -2368,7 +2368,7 @@
             <w:noProof/>
             <w:webHidden/>
           </w:rPr>
-          <w:instrText xml:space="preserve"> PAGEREF _Toc160813665 \h </w:instrText>
+          <w:instrText xml:space="preserve"> PAGEREF _Toc160813917 \h </w:instrText>
         </w:r>
         <w:r>
           <w:rPr>
@@ -2411,7 +2411,7 @@
           <w14:ligatures w14:val="standardContextual"/>
         </w:rPr>
       </w:pPr>
-      <w:hyperlink w:anchor="_Toc160813666" w:history="1">
+      <w:hyperlink w:anchor="_Toc160813918" w:history="1">
         <w:r>
           <w:rPr>
             <w:rStyle w:val="Hyperlink"/>
@@ -2438,7 +2438,7 @@
             <w:noProof/>
             <w:webHidden/>
           </w:rPr>
-          <w:instrText xml:space="preserve"> PAGEREF _Toc160813666 \h </w:instrText>
+          <w:instrText xml:space="preserve"> PAGEREF _Toc160813918 \h </w:instrText>
         </w:r>
         <w:r>
           <w:rPr>
@@ -2481,7 +2481,7 @@
           <w14:ligatures w14:val="standardContextual"/>
         </w:rPr>
       </w:pPr>
-      <w:hyperlink w:anchor="_Toc160813667" w:history="1">
+      <w:hyperlink w:anchor="_Toc160813919" w:history="1">
         <w:r>
           <w:rPr>
             <w:rStyle w:val="Hyperlink"/>
@@ -2508,7 +2508,7 @@
             <w:noProof/>
             <w:webHidden/>
           </w:rPr>
-          <w:instrText xml:space="preserve"> PAGEREF _Toc160813667 \h </w:instrText>
+          <w:instrText xml:space="preserve"> PAGEREF _Toc160813919 \h </w:instrText>
         </w:r>
         <w:r>
           <w:rPr>
@@ -2552,7 +2552,7 @@
           <w14:ligatures w14:val="standardContextual"/>
         </w:rPr>
       </w:pPr>
-      <w:hyperlink w:anchor="_Toc160813668" w:history="1">
+      <w:hyperlink w:anchor="_Toc160813920" w:history="1">
         <w:r>
           <w:rPr>
             <w:rStyle w:val="Hyperlink"/>
@@ -2579,7 +2579,7 @@
             <w:noProof/>
             <w:webHidden/>
           </w:rPr>
-          <w:instrText xml:space="preserve"> PAGEREF _Toc160813668 \h </w:instrText>
+          <w:instrText xml:space="preserve"> PAGEREF _Toc160813920 \h </w:instrText>
         </w:r>
         <w:r>
           <w:rPr>
@@ -2622,7 +2622,7 @@
           <w14:ligatures w14:val="standardContextual"/>
         </w:rPr>
       </w:pPr>
-      <w:hyperlink w:anchor="_Toc160813669" w:history="1">
+      <w:hyperlink w:anchor="_Toc160813921" w:history="1">
         <w:r>
           <w:rPr>
             <w:rStyle w:val="Hyperlink"/>
@@ -2649,7 +2649,7 @@
             <w:noProof/>
             <w:webHidden/>
           </w:rPr>
-          <w:instrText xml:space="preserve"> PAGEREF _Toc160813669 \h </w:instrText>
+          <w:instrText xml:space="preserve"> PAGEREF _Toc160813921 \h </w:instrText>
         </w:r>
         <w:r>
           <w:rPr>
@@ -2693,7 +2693,7 @@
           <w14:ligatures w14:val="standardContextual"/>
         </w:rPr>
       </w:pPr>
-      <w:hyperlink w:anchor="_Toc160813670" w:history="1">
+      <w:hyperlink w:anchor="_Toc160813922" w:history="1">
         <w:r>
           <w:rPr>
             <w:rStyle w:val="Hyperlink"/>
@@ -2720,7 +2720,7 @@
             <w:noProof/>
             <w:webHidden/>
           </w:rPr>
-          <w:instrText xml:space="preserve"> PAGEREF _Toc160813670 \h </w:instrText>
+          <w:instrText xml:space="preserve"> PAGEREF _Toc160813922 \h </w:instrText>
         </w:r>
         <w:r>
           <w:rPr>
@@ -2764,7 +2764,7 @@
           <w14:ligatures w14:val="standardContextual"/>
         </w:rPr>
       </w:pPr>
-      <w:hyperlink w:anchor="_Toc160813671" w:history="1">
+      <w:hyperlink w:anchor="_Toc160813923" w:history="1">
         <w:r>
           <w:rPr>
             <w:rStyle w:val="Hyperlink"/>
@@ -2791,7 +2791,7 @@
             <w:noProof/>
             <w:webHidden/>
           </w:rPr>
-          <w:instrText xml:space="preserve"> PAGEREF _Toc160813671 \h </w:instrText>
+          <w:instrText xml:space="preserve"> PAGEREF _Toc160813923 \h </w:instrText>
         </w:r>
         <w:r>
           <w:rPr>
@@ -2834,7 +2834,7 @@
           <w14:ligatures w14:val="standardContextual"/>
         </w:rPr>
       </w:pPr>
-      <w:hyperlink w:anchor="_Toc160813672" w:history="1">
+      <w:hyperlink w:anchor="_Toc160813924" w:history="1">
         <w:r>
           <w:rPr>
             <w:rStyle w:val="Hyperlink"/>
@@ -2861,7 +2861,7 @@
             <w:noProof/>
             <w:webHidden/>
           </w:rPr>
-          <w:instrText xml:space="preserve"> PAGEREF _Toc160813672 \h </w:instrText>
+          <w:instrText xml:space="preserve"> PAGEREF _Toc160813924 \h </w:instrText>
         </w:r>
         <w:r>
           <w:rPr>
@@ -2905,7 +2905,7 @@
           <w14:ligatures w14:val="standardContextual"/>
         </w:rPr>
       </w:pPr>
-      <w:hyperlink w:anchor="_Toc160813673" w:history="1">
+      <w:hyperlink w:anchor="_Toc160813925" w:history="1">
         <w:r>
           <w:rPr>
             <w:rStyle w:val="Hyperlink"/>
@@ -2932,7 +2932,7 @@
             <w:noProof/>
             <w:webHidden/>
           </w:rPr>
-          <w:instrText xml:space="preserve"> PAGEREF _Toc160813673 \h </w:instrText>
+          <w:instrText xml:space="preserve"> PAGEREF _Toc160813925 \h </w:instrText>
         </w:r>
         <w:r>
           <w:rPr>
@@ -2976,7 +2976,7 @@
           <w14:ligatures w14:val="standardContextual"/>
         </w:rPr>
       </w:pPr>
-      <w:hyperlink w:anchor="_Toc160813674" w:history="1">
+      <w:hyperlink w:anchor="_Toc160813926" w:history="1">
         <w:r>
           <w:rPr>
             <w:rStyle w:val="Hyperlink"/>
@@ -3003,7 +3003,7 @@
             <w:noProof/>
             <w:webHidden/>
           </w:rPr>
-          <w:instrText xml:space="preserve"> PAGEREF _Toc160813674 \h </w:instrText>
+          <w:instrText xml:space="preserve"> PAGEREF _Toc160813926 \h </w:instrText>
         </w:r>
         <w:r>
           <w:rPr>
@@ -3047,7 +3047,7 @@
           <w14:ligatures w14:val="standardContextual"/>
         </w:rPr>
       </w:pPr>
-      <w:hyperlink w:anchor="_Toc160813675" w:history="1">
+      <w:hyperlink w:anchor="_Toc160813927" w:history="1">
         <w:r>
           <w:rPr>
             <w:rStyle w:val="Hyperlink"/>
@@ -3074,7 +3074,7 @@
             <w:noProof/>
             <w:webHidden/>
           </w:rPr>
-          <w:instrText xml:space="preserve"> PAGEREF _Toc160813675 \h </w:instrText>
+          <w:instrText xml:space="preserve"> PAGEREF _Toc160813927 \h </w:instrText>
         </w:r>
         <w:r>
           <w:rPr>
@@ -3117,7 +3117,7 @@
           <w14:ligatures w14:val="standardContextual"/>
         </w:rPr>
       </w:pPr>
-      <w:hyperlink w:anchor="_Toc160813676" w:history="1">
+      <w:hyperlink w:anchor="_Toc160813928" w:history="1">
         <w:r>
           <w:rPr>
             <w:rStyle w:val="Hyperlink"/>
@@ -3144,7 +3144,7 @@
             <w:noProof/>
             <w:webHidden/>
           </w:rPr>
-          <w:instrText xml:space="preserve"> PAGEREF _Toc160813676 \h </w:instrText>
+          <w:instrText xml:space="preserve"> PAGEREF _Toc160813928 \h </w:instrText>
         </w:r>
         <w:r>
           <w:rPr>
@@ -3188,7 +3188,7 @@
           <w14:ligatures w14:val="standardContextual"/>
         </w:rPr>
       </w:pPr>
-      <w:hyperlink w:anchor="_Toc160813677" w:history="1">
+      <w:hyperlink w:anchor="_Toc160813929" w:history="1">
         <w:r>
           <w:rPr>
             <w:rStyle w:val="Hyperlink"/>
@@ -3215,7 +3215,7 @@
             <w:noProof/>
             <w:webHidden/>
           </w:rPr>
-          <w:instrText xml:space="preserve"> PAGEREF _Toc160813677 \h </w:instrText>
+          <w:instrText xml:space="preserve"> PAGEREF _Toc160813929 \h </w:instrText>
         </w:r>
         <w:r>
           <w:rPr>
@@ -3258,7 +3258,7 @@
           <w14:ligatures w14:val="standardContextual"/>
         </w:rPr>
       </w:pPr>
-      <w:hyperlink w:anchor="_Toc160813678" w:history="1">
+      <w:hyperlink w:anchor="_Toc160813930" w:history="1">
         <w:r>
           <w:rPr>
             <w:rStyle w:val="Hyperlink"/>
@@ -3285,7 +3285,7 @@
             <w:noProof/>
             <w:webHidden/>
           </w:rPr>
-          <w:instrText xml:space="preserve"> PAGEREF _Toc160813678 \h </w:instrText>
+          <w:instrText xml:space="preserve"> PAGEREF _Toc160813930 \h </w:instrText>
         </w:r>
         <w:r>
           <w:rPr>
@@ -3328,7 +3328,7 @@
           <w14:ligatures w14:val="standardContextual"/>
         </w:rPr>
       </w:pPr>
-      <w:hyperlink w:anchor="_Toc160813679" w:history="1">
+      <w:hyperlink w:anchor="_Toc160813931" w:history="1">
         <w:r>
           <w:rPr>
             <w:rStyle w:val="Hyperlink"/>
@@ -3355,7 +3355,7 @@
             <w:noProof/>
             <w:webHidden/>
           </w:rPr>
-          <w:instrText xml:space="preserve"> PAGEREF _Toc160813679 \h </w:instrText>
+          <w:instrText xml:space="preserve"> PAGEREF _Toc160813931 \h </w:instrText>
         </w:r>
         <w:r>
           <w:rPr>
@@ -3399,7 +3399,7 @@
           <w14:ligatures w14:val="standardContextual"/>
         </w:rPr>
       </w:pPr>
-      <w:hyperlink w:anchor="_Toc160813680" w:history="1">
+      <w:hyperlink w:anchor="_Toc160813932" w:history="1">
         <w:r>
           <w:rPr>
             <w:rStyle w:val="Hyperlink"/>
@@ -3426,7 +3426,7 @@
             <w:noProof/>
             <w:webHidden/>
           </w:rPr>
-          <w:instrText xml:space="preserve"> PAGEREF _Toc160813680 \h </w:instrText>
+          <w:instrText xml:space="preserve"> PAGEREF _Toc160813932 \h </w:instrText>
         </w:r>
         <w:r>
           <w:rPr>
@@ -3470,7 +3470,7 @@
           <w14:ligatures w14:val="standardContextual"/>
         </w:rPr>
       </w:pPr>
-      <w:hyperlink w:anchor="_Toc160813681" w:history="1">
+      <w:hyperlink w:anchor="_Toc160813933" w:history="1">
         <w:r>
           <w:rPr>
             <w:rStyle w:val="Hyperlink"/>
@@ -3497,7 +3497,7 @@
             <w:noProof/>
             <w:webHidden/>
           </w:rPr>
-          <w:instrText xml:space="preserve"> PAGEREF _Toc160813681 \h </w:instrText>
+          <w:instrText xml:space="preserve"> PAGEREF _Toc160813933 \h </w:instrText>
         </w:r>
         <w:r>
           <w:rPr>
@@ -3541,7 +3541,7 @@
           <w14:ligatures w14:val="standardContextual"/>
         </w:rPr>
       </w:pPr>
-      <w:hyperlink w:anchor="_Toc160813682" w:history="1">
+      <w:hyperlink w:anchor="_Toc160813934" w:history="1">
         <w:r>
           <w:rPr>
             <w:rStyle w:val="Hyperlink"/>
@@ -3568,7 +3568,7 @@
             <w:noProof/>
             <w:webHidden/>
           </w:rPr>
-          <w:instrText xml:space="preserve"> PAGEREF _Toc160813682 \h </w:instrText>
+          <w:instrText xml:space="preserve"> PAGEREF _Toc160813934 \h </w:instrText>
         </w:r>
         <w:r>
           <w:rPr>
@@ -3611,7 +3611,7 @@
           <w14:ligatures w14:val="standardContextual"/>
         </w:rPr>
       </w:pPr>
-      <w:hyperlink w:anchor="_Toc160813683" w:history="1">
+      <w:hyperlink w:anchor="_Toc160813935" w:history="1">
         <w:r>
           <w:rPr>
             <w:rStyle w:val="Hyperlink"/>
@@ -3638,7 +3638,7 @@
             <w:noProof/>
             <w:webHidden/>
           </w:rPr>
-          <w:instrText xml:space="preserve"> PAGEREF _Toc160813683 \h </w:instrText>
+          <w:instrText xml:space="preserve"> PAGEREF _Toc160813935 \h </w:instrText>
         </w:r>
         <w:r>
           <w:rPr>
@@ -3681,7 +3681,7 @@
           <w14:ligatures w14:val="standardContextual"/>
         </w:rPr>
       </w:pPr>
-      <w:hyperlink w:anchor="_Toc160813684" w:history="1">
+      <w:hyperlink w:anchor="_Toc160813936" w:history="1">
         <w:r>
           <w:rPr>
             <w:rStyle w:val="Hyperlink"/>
@@ -3708,7 +3708,7 @@
             <w:noProof/>
             <w:webHidden/>
           </w:rPr>
-          <w:instrText xml:space="preserve"> PAGEREF _Toc160813684 \h </w:instrText>
+          <w:instrText xml:space="preserve"> PAGEREF _Toc160813936 \h </w:instrText>
         </w:r>
         <w:r>
           <w:rPr>
@@ -3752,7 +3752,7 @@
           <w14:ligatures w14:val="standardContextual"/>
         </w:rPr>
       </w:pPr>
-      <w:hyperlink w:anchor="_Toc160813685" w:history="1">
+      <w:hyperlink w:anchor="_Toc160813937" w:history="1">
         <w:r>
           <w:rPr>
             <w:rStyle w:val="Hyperlink"/>
@@ -3779,7 +3779,7 @@
             <w:noProof/>
             <w:webHidden/>
           </w:rPr>
-          <w:instrText xml:space="preserve"> PAGEREF _Toc160813685 \h </w:instrText>
+          <w:instrText xml:space="preserve"> PAGEREF _Toc160813937 \h </w:instrText>
         </w:r>
         <w:r>
           <w:rPr>
@@ -3839,7 +3839,7 @@
           <w:szCs w:val="26"/>
         </w:rPr>
       </w:pPr>
-      <w:bookmarkStart w:id="1" w:name="_Toc160813662"/>
+      <w:bookmarkStart w:id="1" w:name="_Toc160813914"/>
       <w:r>
         <w:lastRenderedPageBreak/>
         <w:t>DANH MỤC HÌNH VẼ</w:t>
@@ -3979,7 +3979,7 @@
           <w:lang w:val="en-US"/>
         </w:rPr>
       </w:pPr>
-      <w:bookmarkStart w:id="2" w:name="_Toc160813663"/>
+      <w:bookmarkStart w:id="2" w:name="_Toc160813915"/>
       <w:r>
         <w:lastRenderedPageBreak/>
         <w:t xml:space="preserve">DANH MỤC </w:t>
@@ -4053,7 +4053,7 @@
         </w:numPr>
         <w:jc w:val="center"/>
       </w:pPr>
-      <w:bookmarkStart w:id="3" w:name="_Toc160813664"/>
+      <w:bookmarkStart w:id="3" w:name="_Toc160813916"/>
       <w:r>
         <w:lastRenderedPageBreak/>
         <w:t>DANH MỤC CÁC CHỮ VIẾT TẮT</w:t>
@@ -4097,7 +4097,7 @@
       <w:pPr>
         <w:pStyle w:val="Heading1"/>
       </w:pPr>
-      <w:bookmarkStart w:id="4" w:name="_Toc160813665"/>
+      <w:bookmarkStart w:id="4" w:name="_Toc160813917"/>
       <w:r>
         <w:lastRenderedPageBreak/>
         <w:t>MỞ ĐẦU</w:t>
@@ -4114,7 +4114,7 @@
       <w:pPr>
         <w:pStyle w:val="Heading2"/>
       </w:pPr>
-      <w:bookmarkStart w:id="5" w:name="_Toc160813666"/>
+      <w:bookmarkStart w:id="5" w:name="_Toc160813918"/>
       <w:r>
         <w:t>Lý do chọn đề tài</w:t>
       </w:r>
@@ -4261,7 +4261,7 @@
       <w:pPr>
         <w:pStyle w:val="Heading2"/>
       </w:pPr>
-      <w:bookmarkStart w:id="6" w:name="_Toc160813667"/>
+      <w:bookmarkStart w:id="6" w:name="_Toc160813919"/>
       <w:r>
         <w:t>Mục tiêu thực hiện đề tài</w:t>
       </w:r>
@@ -4306,7 +4306,7 @@
           <w:lang w:val="en-US"/>
         </w:rPr>
       </w:pPr>
-      <w:bookmarkStart w:id="7" w:name="_Toc160813668"/>
+      <w:bookmarkStart w:id="7" w:name="_Toc160813920"/>
       <w:r>
         <w:rPr>
           <w:lang w:val="en-US"/>
@@ -4322,7 +4322,7 @@
           <w:lang w:val="en-US"/>
         </w:rPr>
       </w:pPr>
-      <w:bookmarkStart w:id="8" w:name="_Toc160813669"/>
+      <w:bookmarkStart w:id="8" w:name="_Toc160813921"/>
       <w:r>
         <w:rPr>
           <w:lang w:val="en-US"/>
@@ -4341,7 +4341,7 @@
       <w:pPr>
         <w:pStyle w:val="Heading3"/>
       </w:pPr>
-      <w:bookmarkStart w:id="9" w:name="_Toc160813670"/>
+      <w:bookmarkStart w:id="9" w:name="_Toc160813922"/>
       <w:r>
         <w:t>Mạng nơ-ron tích chập</w:t>
       </w:r>
@@ -4572,7 +4572,7 @@
       <w:pPr>
         <w:pStyle w:val="Heading3"/>
       </w:pPr>
-      <w:bookmarkStart w:id="10" w:name="_Toc160813671"/>
+      <w:bookmarkStart w:id="10" w:name="_Toc160813923"/>
       <w:r>
         <w:t>Long short term memory – LSTM</w:t>
       </w:r>
@@ -4665,7 +4665,7 @@
           <w:lang w:val="en-US"/>
         </w:rPr>
       </w:pPr>
-      <w:bookmarkStart w:id="11" w:name="_Toc160813672"/>
+      <w:bookmarkStart w:id="11" w:name="_Toc160813924"/>
       <w:r>
         <w:rPr>
           <w:lang w:val="en-US"/>
@@ -4679,7 +4679,7 @@
       <w:pPr>
         <w:pStyle w:val="Heading3"/>
       </w:pPr>
-      <w:bookmarkStart w:id="12" w:name="_Toc160813673"/>
+      <w:bookmarkStart w:id="12" w:name="_Toc160813925"/>
       <w:r>
         <w:t>Front-end</w:t>
       </w:r>
@@ -4809,7 +4809,7 @@
       <w:pPr>
         <w:pStyle w:val="Heading3"/>
       </w:pPr>
-      <w:bookmarkStart w:id="13" w:name="_Toc160813674"/>
+      <w:bookmarkStart w:id="13" w:name="_Toc160813926"/>
       <w:r>
         <w:t>Back-end</w:t>
       </w:r>
@@ -4956,7 +4956,7 @@
           <w:lang w:val="en-US"/>
         </w:rPr>
       </w:pPr>
-      <w:bookmarkStart w:id="14" w:name="_Toc160813675"/>
+      <w:bookmarkStart w:id="14" w:name="_Toc160813927"/>
       <w:r>
         <w:rPr>
           <w:lang w:val="en-US"/>
@@ -4972,7 +4972,7 @@
           <w:lang w:val="en-US"/>
         </w:rPr>
       </w:pPr>
-      <w:bookmarkStart w:id="15" w:name="_Toc160813676"/>
+      <w:bookmarkStart w:id="15" w:name="_Toc160813928"/>
       <w:r>
         <w:rPr>
           <w:lang w:val="en-US"/>
@@ -5124,7 +5124,7 @@
           <w:lang w:val="en-US"/>
         </w:rPr>
       </w:pPr>
-      <w:bookmarkStart w:id="16" w:name="_Toc160813677"/>
+      <w:bookmarkStart w:id="16" w:name="_Toc160813929"/>
       <w:r>
         <w:rPr>
           <w:lang w:val="en-US"/>
@@ -5140,7 +5140,7 @@
           <w:lang w:val="en-US"/>
         </w:rPr>
       </w:pPr>
-      <w:bookmarkStart w:id="17" w:name="_Toc160813678"/>
+      <w:bookmarkStart w:id="17" w:name="_Toc160813930"/>
       <w:r>
         <w:rPr>
           <w:lang w:val="en-US"/>
@@ -5200,7 +5200,7 @@
           <w:lang w:val="en-US"/>
         </w:rPr>
       </w:pPr>
-      <w:bookmarkStart w:id="18" w:name="_Toc160813679"/>
+      <w:bookmarkStart w:id="18" w:name="_Toc160813931"/>
       <w:r>
         <w:rPr>
           <w:lang w:val="en-US"/>
@@ -5213,7 +5213,7 @@
       <w:pPr>
         <w:pStyle w:val="Heading3"/>
       </w:pPr>
-      <w:bookmarkStart w:id="19" w:name="_Toc160813680"/>
+      <w:bookmarkStart w:id="19" w:name="_Toc160813932"/>
       <w:r>
         <w:t>Môi trường</w:t>
       </w:r>
@@ -5237,7 +5237,7 @@
       <w:pPr>
         <w:pStyle w:val="Heading3"/>
       </w:pPr>
-      <w:bookmarkStart w:id="20" w:name="_Toc160813681"/>
+      <w:bookmarkStart w:id="20" w:name="_Toc160813933"/>
       <w:r>
         <w:t>Đánh giá mô hình</w:t>
       </w:r>
@@ -5354,7 +5354,7 @@
       <w:pPr>
         <w:pStyle w:val="Heading1"/>
       </w:pPr>
-      <w:bookmarkStart w:id="22" w:name="_Toc160813682"/>
+      <w:bookmarkStart w:id="22" w:name="_Toc160813934"/>
       <w:r>
         <w:t>KẾT LUẬN</w:t>
       </w:r>
@@ -5364,7 +5364,7 @@
       <w:pPr>
         <w:pStyle w:val="Heading2"/>
       </w:pPr>
-      <w:bookmarkStart w:id="23" w:name="_Toc160813683"/>
+      <w:bookmarkStart w:id="23" w:name="_Toc160813935"/>
       <w:r>
         <w:t>Kết luận</w:t>
       </w:r>
@@ -5388,7 +5388,7 @@
       <w:pPr>
         <w:pStyle w:val="Heading2"/>
       </w:pPr>
-      <w:bookmarkStart w:id="24" w:name="_Toc160813684"/>
+      <w:bookmarkStart w:id="24" w:name="_Toc160813936"/>
       <w:r>
         <w:t>Hướng phát triển</w:t>
       </w:r>
@@ -5441,7 +5441,7 @@
       <w:r>
         <w:br w:type="page"/>
       </w:r>
-      <w:bookmarkStart w:id="25" w:name="_Toc160813685"/>
+      <w:bookmarkStart w:id="25" w:name="_Toc160813937"/>
       <w:r>
         <w:lastRenderedPageBreak/>
         <w:t>TÀI LIỆU THAM KHẢO</w:t>
@@ -5480,6 +5480,39 @@
       </w:r>
       <w:r>
         <w:t>https://phamdinhkhanh.github.io/2019/04/22/Ly_thuyet_ve_mang_LSTM.htm</w:t>
+      </w:r>
+    </w:p>
+    <w:p>
+      <w:pPr>
+        <w:pStyle w:val="Nidungvnbn"/>
+      </w:pPr>
+      <w:r>
+        <w:t xml:space="preserve">Đỗ Khánh Toàn (2017), </w:t>
+      </w:r>
+      <w:r>
+        <w:t>https://viblo.asia/p/gioi-thieu-ve-reactjs-phan-i-cac-khai-niem-co-ban-V3m5WzjblO7#_ket-luan-6</w:t>
+      </w:r>
+    </w:p>
+    <w:p>
+      <w:pPr>
+        <w:pStyle w:val="Nidungvnbn"/>
+      </w:pPr>
+      <w:r>
+        <w:t xml:space="preserve">Hoàng Trọng Hiếu (2017), </w:t>
+      </w:r>
+      <w:r>
+        <w:t>ReactJS - Ưu điểm và nhược điểm (viblo.asia)</w:t>
+      </w:r>
+    </w:p>
+    <w:p>
+      <w:pPr>
+        <w:pStyle w:val="Nidungvnbn"/>
+      </w:pPr>
+      <w:r>
+        <w:t xml:space="preserve">Nguyễn Hữu Dũng (2021), </w:t>
+      </w:r>
+      <w:r>
+        <w:t>Flask python là gì? Vì sao nên sử dụng Flask Python? (bizfly.vn)</w:t>
       </w:r>
     </w:p>
     <w:p>

</xml_diff>